<commit_message>
Drobne poprawki. Dodanie indykatora poziomu.
</commit_message>
<xml_diff>
--- a/Mechanika/Mechanizm elewacji i elektronika Filip/Dokumentacja.docx
+++ b/Mechanika/Mechanizm elewacji i elektronika Filip/Dokumentacja.docx
@@ -12,14 +12,221 @@
         </w:rPr>
       </w:pPr>
       <w:r>
-        <w:rPr/>
+        <w:rPr>
+          <w:b/>
+          <w:bCs/>
+        </w:rPr>
         <w:t>Modu</w:t>
       </w:r>
       <w:r>
         <w:rPr>
+          <w:b/>
+          <w:bCs/>
           <w:lang w:val="pl-PL"/>
         </w:rPr>
         <w:t>ł elewacji</w:t>
+      </w:r>
+    </w:p>
+    <w:p>
+      <w:pPr>
+        <w:pStyle w:val="Normal"/>
+        <w:bidi w:val="0"/>
+        <w:jc w:val="left"/>
+        <w:rPr>
+          <w:lang w:val="pl-PL"/>
+        </w:rPr>
+      </w:pPr>
+      <w:r>
+        <w:rPr/>
+      </w:r>
+    </w:p>
+    <w:p>
+      <w:pPr>
+        <w:pStyle w:val="Normal"/>
+        <w:bidi w:val="0"/>
+        <w:jc w:val="left"/>
+        <w:rPr>
+          <w:lang w:val="pl-PL"/>
+        </w:rPr>
+      </w:pPr>
+      <w:r>
+        <w:rPr>
+          <w:lang w:val="pl-PL"/>
+        </w:rPr>
+        <w:t xml:space="preserve">Moduł elewacji pozwala na manualne nastawienie kąta elewacji uchwytu równikowego. </w:t>
+      </w:r>
+    </w:p>
+    <w:p>
+      <w:pPr>
+        <w:pStyle w:val="Normal"/>
+        <w:bidi w:val="0"/>
+        <w:jc w:val="left"/>
+        <w:rPr>
+          <w:lang w:val="pl-PL"/>
+        </w:rPr>
+      </w:pPr>
+      <w:r>
+        <w:rPr/>
+      </w:r>
+    </w:p>
+    <w:p>
+      <w:pPr>
+        <w:pStyle w:val="Normal"/>
+        <w:bidi w:val="0"/>
+        <w:jc w:val="left"/>
+        <w:rPr>
+          <w:lang w:val="pl-PL"/>
+        </w:rPr>
+      </w:pPr>
+      <w:r>
+        <w:rPr/>
+      </w:r>
+    </w:p>
+    <w:p>
+      <w:pPr>
+        <w:pStyle w:val="Normal"/>
+        <w:bidi w:val="0"/>
+        <w:jc w:val="left"/>
+        <w:rPr>
+          <w:lang w:val="pl-PL"/>
+        </w:rPr>
+      </w:pPr>
+      <w:r>
+        <w:rPr/>
+      </w:r>
+    </w:p>
+    <w:p>
+      <w:pPr>
+        <w:pStyle w:val="Normal"/>
+        <w:bidi w:val="0"/>
+        <w:jc w:val="left"/>
+        <w:rPr>
+          <w:lang w:val="pl-PL"/>
+        </w:rPr>
+      </w:pPr>
+      <w:r>
+        <w:rPr>
+          <w:lang w:val="pl-PL"/>
+        </w:rPr>
+        <w:t>Parametry modułu</w:t>
+      </w:r>
+    </w:p>
+    <w:p>
+      <w:pPr>
+        <w:pStyle w:val="Normal"/>
+        <w:bidi w:val="0"/>
+        <w:jc w:val="left"/>
+        <w:rPr>
+          <w:lang w:val="pl-PL"/>
+        </w:rPr>
+      </w:pPr>
+      <w:r>
+        <w:rPr/>
+      </w:r>
+    </w:p>
+    <w:p>
+      <w:pPr>
+        <w:pStyle w:val="Normal"/>
+        <w:bidi w:val="0"/>
+        <w:jc w:val="left"/>
+        <w:rPr>
+          <w:lang w:val="pl-PL"/>
+        </w:rPr>
+      </w:pPr>
+      <w:r>
+        <w:rPr>
+          <w:lang w:val="pl-PL"/>
+        </w:rPr>
+        <w:t>Mechanizm działania</w:t>
+      </w:r>
+    </w:p>
+    <w:p>
+      <w:pPr>
+        <w:pStyle w:val="Normal"/>
+        <w:bidi w:val="0"/>
+        <w:jc w:val="left"/>
+        <w:rPr>
+          <w:lang w:val="pl-PL"/>
+        </w:rPr>
+      </w:pPr>
+      <w:r>
+        <w:rPr/>
+      </w:r>
+    </w:p>
+    <w:p>
+      <w:pPr>
+        <w:pStyle w:val="Normal"/>
+        <w:bidi w:val="0"/>
+        <w:jc w:val="left"/>
+        <w:rPr>
+          <w:lang w:val="pl-PL"/>
+        </w:rPr>
+      </w:pPr>
+      <w:r>
+        <w:rPr/>
+      </w:r>
+    </w:p>
+    <w:p>
+      <w:pPr>
+        <w:pStyle w:val="Normal"/>
+        <w:bidi w:val="0"/>
+        <w:jc w:val="left"/>
+        <w:rPr>
+          <w:lang w:val="pl-PL"/>
+        </w:rPr>
+      </w:pPr>
+      <w:r>
+        <w:rPr/>
+      </w:r>
+    </w:p>
+    <w:p>
+      <w:pPr>
+        <w:pStyle w:val="Normal"/>
+        <w:bidi w:val="0"/>
+        <w:jc w:val="left"/>
+        <w:rPr>
+          <w:lang w:val="pl-PL"/>
+        </w:rPr>
+      </w:pPr>
+      <w:r>
+        <w:rPr>
+          <w:lang w:val="pl-PL"/>
+        </w:rPr>
+        <w:t>Elementy</w:t>
+      </w:r>
+    </w:p>
+    <w:p>
+      <w:pPr>
+        <w:pStyle w:val="Normal"/>
+        <w:bidi w:val="0"/>
+        <w:jc w:val="left"/>
+        <w:rPr>
+          <w:lang w:val="pl-PL"/>
+        </w:rPr>
+      </w:pPr>
+      <w:r>
+        <w:rPr>
+          <w:b/>
+          <w:bCs/>
+        </w:rPr>
+      </w:r>
+    </w:p>
+    <w:p>
+      <w:pPr>
+        <w:pStyle w:val="Normal"/>
+        <w:bidi w:val="0"/>
+        <w:jc w:val="left"/>
+        <w:rPr>
+          <w:lang w:val="pl-PL"/>
+        </w:rPr>
+      </w:pPr>
+      <w:r>
+        <w:rPr>
+          <w:b/>
+          <w:bCs/>
+          <w:lang w:val="pl-PL"/>
+        </w:rPr>
+        <w:t>Moduł elektroniki</w:t>
       </w:r>
     </w:p>
     <w:sectPr>
@@ -42,6 +249,7 @@
       <w:rPr>
         <w:rFonts w:ascii="Liberation Serif" w:hAnsi="Liberation Serif" w:eastAsia="NSimSun" w:cs="Mangal"/>
         <w:kern w:val="2"/>
+        <w:sz w:val="20"/>
         <w:szCs w:val="24"/>
         <w:lang w:val="en-US" w:eastAsia="zh-CN" w:bidi="hi-IN"/>
       </w:rPr>

</xml_diff>